<commit_message>
Feat Added Javascript Questions and Sql Notes
</commit_message>
<xml_diff>
--- a/databases/SqlDatabases.docx
+++ b/databases/SqlDatabases.docx
@@ -5579,7 +5579,7 @@
                     </pic:cNvPicPr>
                   </pic:nvPicPr>
                   <pic:blipFill>
-                    <a:blip r:embed="rId7"/>
+                    <a:blip r:embed="rId8"/>
                     <a:srcRect/>
                     <a:stretch>
                       <a:fillRect/>
@@ -5697,7 +5697,7 @@
                     </pic:cNvPicPr>
                   </pic:nvPicPr>
                   <pic:blipFill>
-                    <a:blip r:embed="rId8"/>
+                    <a:blip r:embed="rId9"/>
                     <a:srcRect/>
                     <a:stretch>
                       <a:fillRect/>
@@ -21491,31 +21491,445 @@
     <w:p>
       <w:pPr>
         <w:pStyle w:val="ListParagraph"/>
-      </w:pPr>
-    </w:p>
-    <w:p>
-      <w:pPr>
-        <w:pStyle w:val="ListParagraph"/>
-        <w:rPr>
-          <w:b/>
-        </w:rPr>
-      </w:pPr>
-    </w:p>
-    <w:p>
-      <w:pPr>
-        <w:pStyle w:val="ListParagraph"/>
-        <w:rPr>
-          <w:b/>
-        </w:rPr>
-      </w:pPr>
-    </w:p>
-    <w:p>
-      <w:pPr>
-        <w:pStyle w:val="ListParagraph"/>
-        <w:rPr>
-          <w:b/>
-        </w:rPr>
-      </w:pPr>
+        <w:rPr>
+          <w:b/>
+        </w:rPr>
+      </w:pPr>
+    </w:p>
+    <w:p>
+      <w:pPr>
+        <w:pStyle w:val="ListParagraph"/>
+        <w:jc w:val="center"/>
+        <w:rPr>
+          <w:b/>
+          <w:sz w:val="26"/>
+          <w:u w:val="single"/>
+        </w:rPr>
+      </w:pPr>
+      <w:r>
+        <w:rPr>
+          <w:b/>
+          <w:sz w:val="26"/>
+          <w:u w:val="single"/>
+        </w:rPr>
+        <w:t>CUSTOM FUNCTIONS</w:t>
+      </w:r>
+    </w:p>
+    <w:p>
+      <w:pPr>
+        <w:jc w:val="center"/>
+        <w:rPr>
+          <w:b/>
+          <w:sz w:val="24"/>
+        </w:rPr>
+      </w:pPr>
+      <w:r>
+        <w:rPr>
+          <w:b/>
+          <w:sz w:val="24"/>
+        </w:rPr>
+        <w:t>CASTING ONE DATA TYPE TO ANOTHER ( CAST FUNCTION)</w:t>
+      </w:r>
+    </w:p>
+    <w:p>
+      <w:r>
+        <w:t xml:space="preserve">In sql we can also do the casting of one data type into another if its possible , like in another languages also the type conversion is possible in some data types only. </w:t>
+      </w:r>
+    </w:p>
+    <w:p>
+      <w:r>
+        <w:t xml:space="preserve">We can use the cast Function to convert one data type to another data type </w:t>
+      </w:r>
+    </w:p>
+    <w:p>
+      <w:r>
+        <w:t>Below is the syntax for the cast function  (aka Type conversion):-</w:t>
+      </w:r>
+    </w:p>
+    <w:p>
+      <w:pPr>
+        <w:pStyle w:val="NormalWeb"/>
+        <w:shd w:val="clear" w:color="auto" w:fill="2F2F2F"/>
+        <w:spacing w:before="0" w:beforeAutospacing="0" w:after="0" w:afterAutospacing="0"/>
+        <w:rPr>
+          <w:rFonts w:ascii="Consolas" w:hAnsi="Consolas"/>
+          <w:color w:val="CCCCCC"/>
+          <w:sz w:val="20"/>
+          <w:szCs w:val="20"/>
+        </w:rPr>
+      </w:pPr>
+      <w:r>
+        <w:rPr>
+          <w:rFonts w:ascii="Consolas" w:hAnsi="Consolas"/>
+          <w:color w:val="669768"/>
+          <w:sz w:val="20"/>
+          <w:szCs w:val="20"/>
+        </w:rPr>
+        <w:t>-- Type conversion using the casting function syntax</w:t>
+      </w:r>
+    </w:p>
+    <w:p>
+      <w:pPr>
+        <w:pStyle w:val="NormalWeb"/>
+        <w:shd w:val="clear" w:color="auto" w:fill="2F2F2F"/>
+        <w:spacing w:before="0" w:beforeAutospacing="0" w:after="0" w:afterAutospacing="0"/>
+        <w:rPr>
+          <w:rFonts w:ascii="Consolas" w:hAnsi="Consolas"/>
+          <w:color w:val="CCCCCC"/>
+          <w:sz w:val="20"/>
+          <w:szCs w:val="20"/>
+        </w:rPr>
+      </w:pPr>
+      <w:r>
+        <w:rPr>
+          <w:rFonts w:ascii="Consolas" w:hAnsi="Consolas"/>
+          <w:b/>
+          <w:bCs/>
+          <w:color w:val="C1AA6C"/>
+          <w:sz w:val="20"/>
+          <w:szCs w:val="20"/>
+        </w:rPr>
+        <w:t>CAST</w:t>
+      </w:r>
+      <w:r>
+        <w:rPr>
+          <w:rFonts w:ascii="Consolas" w:hAnsi="Consolas"/>
+          <w:color w:val="CCCCCC"/>
+          <w:sz w:val="20"/>
+          <w:szCs w:val="20"/>
+        </w:rPr>
+        <w:t>(&lt;</w:t>
+      </w:r>
+      <w:r>
+        <w:rPr>
+          <w:rFonts w:ascii="Consolas" w:hAnsi="Consolas"/>
+          <w:color w:val="9E9E9E"/>
+          <w:sz w:val="20"/>
+          <w:szCs w:val="20"/>
+        </w:rPr>
+        <w:t>column_name</w:t>
+      </w:r>
+      <w:r>
+        <w:rPr>
+          <w:rFonts w:ascii="Consolas" w:hAnsi="Consolas"/>
+          <w:color w:val="CCCCCC"/>
+          <w:sz w:val="20"/>
+          <w:szCs w:val="20"/>
+        </w:rPr>
+        <w:t xml:space="preserve">&gt; </w:t>
+      </w:r>
+      <w:r>
+        <w:rPr>
+          <w:rFonts w:ascii="Consolas" w:hAnsi="Consolas"/>
+          <w:b/>
+          <w:bCs/>
+          <w:color w:val="739ECA"/>
+          <w:sz w:val="20"/>
+          <w:szCs w:val="20"/>
+        </w:rPr>
+        <w:t>AS</w:t>
+      </w:r>
+      <w:r>
+        <w:rPr>
+          <w:rFonts w:ascii="Consolas" w:hAnsi="Consolas"/>
+          <w:color w:val="CCCCCC"/>
+          <w:sz w:val="20"/>
+          <w:szCs w:val="20"/>
+        </w:rPr>
+        <w:t xml:space="preserve"> &lt;</w:t>
+      </w:r>
+      <w:r>
+        <w:rPr>
+          <w:rFonts w:ascii="Consolas" w:hAnsi="Consolas"/>
+          <w:b/>
+          <w:bCs/>
+          <w:color w:val="739ECA"/>
+          <w:sz w:val="20"/>
+          <w:szCs w:val="20"/>
+        </w:rPr>
+        <w:t>DATA</w:t>
+      </w:r>
+      <w:r>
+        <w:rPr>
+          <w:rFonts w:ascii="Consolas" w:hAnsi="Consolas"/>
+          <w:color w:val="CCCCCC"/>
+          <w:sz w:val="20"/>
+          <w:szCs w:val="20"/>
+        </w:rPr>
+        <w:t xml:space="preserve"> </w:t>
+      </w:r>
+      <w:r>
+        <w:rPr>
+          <w:rFonts w:ascii="Consolas" w:hAnsi="Consolas"/>
+          <w:b/>
+          <w:bCs/>
+          <w:color w:val="739ECA"/>
+          <w:sz w:val="20"/>
+          <w:szCs w:val="20"/>
+        </w:rPr>
+        <w:t>TYPE</w:t>
+      </w:r>
+      <w:r>
+        <w:rPr>
+          <w:rFonts w:ascii="Consolas" w:hAnsi="Consolas"/>
+          <w:color w:val="CCCCCC"/>
+          <w:sz w:val="20"/>
+          <w:szCs w:val="20"/>
+        </w:rPr>
+        <w:t xml:space="preserve"> </w:t>
+      </w:r>
+      <w:r>
+        <w:rPr>
+          <w:rFonts w:ascii="Consolas" w:hAnsi="Consolas"/>
+          <w:color w:val="9E9E9E"/>
+          <w:sz w:val="20"/>
+          <w:szCs w:val="20"/>
+        </w:rPr>
+        <w:t>which</w:t>
+      </w:r>
+      <w:r>
+        <w:rPr>
+          <w:rFonts w:ascii="Consolas" w:hAnsi="Consolas"/>
+          <w:color w:val="CCCCCC"/>
+          <w:sz w:val="20"/>
+          <w:szCs w:val="20"/>
+        </w:rPr>
+        <w:t xml:space="preserve"> </w:t>
+      </w:r>
+      <w:r>
+        <w:rPr>
+          <w:rFonts w:ascii="Consolas" w:hAnsi="Consolas"/>
+          <w:color w:val="9E9E9E"/>
+          <w:sz w:val="20"/>
+          <w:szCs w:val="20"/>
+        </w:rPr>
+        <w:t>we</w:t>
+      </w:r>
+      <w:r>
+        <w:rPr>
+          <w:rFonts w:ascii="Consolas" w:hAnsi="Consolas"/>
+          <w:color w:val="CCCCCC"/>
+          <w:sz w:val="20"/>
+          <w:szCs w:val="20"/>
+        </w:rPr>
+        <w:t xml:space="preserve"> </w:t>
+      </w:r>
+      <w:r>
+        <w:rPr>
+          <w:rFonts w:ascii="Consolas" w:hAnsi="Consolas"/>
+          <w:color w:val="9E9E9E"/>
+          <w:sz w:val="20"/>
+          <w:szCs w:val="20"/>
+        </w:rPr>
+        <w:t>needed</w:t>
+      </w:r>
+      <w:r>
+        <w:rPr>
+          <w:rFonts w:ascii="Consolas" w:hAnsi="Consolas"/>
+          <w:color w:val="CCCCCC"/>
+          <w:sz w:val="20"/>
+          <w:szCs w:val="20"/>
+        </w:rPr>
+        <w:t xml:space="preserve"> </w:t>
+      </w:r>
+      <w:r>
+        <w:rPr>
+          <w:rFonts w:ascii="Consolas" w:hAnsi="Consolas"/>
+          <w:b/>
+          <w:bCs/>
+          <w:color w:val="739ECA"/>
+          <w:sz w:val="20"/>
+          <w:szCs w:val="20"/>
+        </w:rPr>
+        <w:t>TO</w:t>
+      </w:r>
+      <w:r>
+        <w:rPr>
+          <w:rFonts w:ascii="Consolas" w:hAnsi="Consolas"/>
+          <w:color w:val="CCCCCC"/>
+          <w:sz w:val="20"/>
+          <w:szCs w:val="20"/>
+        </w:rPr>
+        <w:t xml:space="preserve"> </w:t>
+      </w:r>
+      <w:r>
+        <w:rPr>
+          <w:rFonts w:ascii="Consolas" w:hAnsi="Consolas"/>
+          <w:color w:val="9E9E9E"/>
+          <w:sz w:val="20"/>
+          <w:szCs w:val="20"/>
+        </w:rPr>
+        <w:t>casted</w:t>
+      </w:r>
+      <w:r>
+        <w:rPr>
+          <w:rFonts w:ascii="Consolas" w:hAnsi="Consolas"/>
+          <w:color w:val="CCCCCC"/>
+          <w:sz w:val="20"/>
+          <w:szCs w:val="20"/>
+        </w:rPr>
+        <w:t xml:space="preserve">&gt;) </w:t>
+      </w:r>
+      <w:r>
+        <w:rPr>
+          <w:rFonts w:ascii="Consolas" w:hAnsi="Consolas"/>
+          <w:b/>
+          <w:bCs/>
+          <w:color w:val="739ECA"/>
+          <w:sz w:val="20"/>
+          <w:szCs w:val="20"/>
+        </w:rPr>
+        <w:t>AS</w:t>
+      </w:r>
+      <w:r>
+        <w:rPr>
+          <w:rFonts w:ascii="Consolas" w:hAnsi="Consolas"/>
+          <w:color w:val="CCCCCC"/>
+          <w:sz w:val="20"/>
+          <w:szCs w:val="20"/>
+        </w:rPr>
+        <w:t xml:space="preserve"> &lt;</w:t>
+      </w:r>
+      <w:r>
+        <w:rPr>
+          <w:rFonts w:ascii="Consolas" w:hAnsi="Consolas"/>
+          <w:color w:val="9E9E9E"/>
+          <w:sz w:val="20"/>
+          <w:szCs w:val="20"/>
+        </w:rPr>
+        <w:t>column_name</w:t>
+      </w:r>
+      <w:r>
+        <w:rPr>
+          <w:rFonts w:ascii="Consolas" w:hAnsi="Consolas"/>
+          <w:color w:val="CCCCCC"/>
+          <w:sz w:val="20"/>
+          <w:szCs w:val="20"/>
+        </w:rPr>
+        <w:t>&gt;</w:t>
+      </w:r>
+    </w:p>
+    <w:p/>
+    <w:p>
+      <w:pPr>
+        <w:jc w:val="center"/>
+        <w:rPr>
+          <w:b/>
+          <w:sz w:val="26"/>
+        </w:rPr>
+      </w:pPr>
+      <w:r>
+        <w:rPr>
+          <w:b/>
+          <w:sz w:val="26"/>
+        </w:rPr>
+        <w:t>C</w:t>
+      </w:r>
+      <w:r>
+        <w:rPr>
+          <w:b/>
+          <w:sz w:val="26"/>
+        </w:rPr>
+        <w:t>OALESCE</w:t>
+      </w:r>
+    </w:p>
+    <w:p>
+      <w:r>
+        <w:t xml:space="preserve">The coalesce is the function which is required to handle the null values and fill the data with some default fields . </w:t>
+      </w:r>
+    </w:p>
+    <w:p>
+      <w:pPr>
+        <w:rPr>
+          <w:b/>
+        </w:rPr>
+      </w:pPr>
+      <w:r>
+        <w:t>The Coalesce takes</w:t>
+      </w:r>
+      <w:r>
+        <w:rPr>
+          <w:b/>
+        </w:rPr>
+        <w:t xml:space="preserve"> two parameters  first one is field value and then the default value</w:t>
+      </w:r>
+      <w:r>
+        <w:rPr>
+          <w:b/>
+        </w:rPr>
+        <w:t>.</w:t>
+      </w:r>
+    </w:p>
+    <w:p>
+      <w:pPr>
+        <w:pStyle w:val="NormalWeb"/>
+        <w:shd w:val="clear" w:color="auto" w:fill="2F2F2F"/>
+        <w:spacing w:before="0" w:beforeAutospacing="0" w:after="0" w:afterAutospacing="0"/>
+        <w:rPr>
+          <w:rFonts w:ascii="Consolas" w:hAnsi="Consolas"/>
+          <w:color w:val="669768"/>
+          <w:sz w:val="26"/>
+          <w:szCs w:val="20"/>
+        </w:rPr>
+      </w:pPr>
+      <w:r>
+        <w:rPr>
+          <w:rFonts w:ascii="Consolas" w:hAnsi="Consolas"/>
+          <w:color w:val="669768"/>
+          <w:sz w:val="26"/>
+          <w:szCs w:val="20"/>
+        </w:rPr>
+        <w:t>COALESCE(field_value,default_Value)</w:t>
+      </w:r>
+    </w:p>
+    <w:p>
+      <w:pPr>
+        <w:pStyle w:val="ListParagraph"/>
+      </w:pPr>
+    </w:p>
+    <w:p>
+      <w:pPr>
+        <w:pStyle w:val="ListParagraph"/>
+        <w:jc w:val="center"/>
+        <w:rPr>
+          <w:b/>
+          <w:sz w:val="24"/>
+          <w:u w:val="single"/>
+        </w:rPr>
+      </w:pPr>
+      <w:r>
+        <w:rPr>
+          <w:b/>
+          <w:sz w:val="24"/>
+          <w:u w:val="single"/>
+        </w:rPr>
+        <w:t>COUNT THE CHARACTERS OF THE STRING</w:t>
+      </w:r>
+    </w:p>
+    <w:p>
+      <w:pPr>
+        <w:pStyle w:val="ListParagraph"/>
+        <w:rPr>
+          <w:b/>
+        </w:rPr>
+      </w:pPr>
+    </w:p>
+    <w:p>
+      <w:pPr>
+        <w:pStyle w:val="ListParagraph"/>
+      </w:pPr>
+      <w:r>
+        <w:t xml:space="preserve">The   </w:t>
+      </w:r>
+      <w:r>
+        <w:rPr>
+          <w:b/>
+        </w:rPr>
+        <w:t xml:space="preserve">CHAR_LENGTH () function </w:t>
+      </w:r>
+      <w:r>
+        <w:t>is used to count the characters of the string on the sql.</w:t>
+      </w:r>
     </w:p>
     <w:p>
       <w:pPr>
@@ -23470,4 +23884,16 @@
   <a:objectDefaults/>
   <a:extraClrSchemeLst/>
 </a:theme>
+</file>
+
+<file path=customXml/item1.xml><?xml version="1.0" encoding="utf-8"?>
+<b:Sources xmlns:b="http://schemas.openxmlformats.org/officeDocument/2006/bibliography" xmlns="http://schemas.openxmlformats.org/officeDocument/2006/bibliography" SelectedStyle="" StyleName=""/>
+</file>
+
+<file path=customXml/itemProps1.xml><?xml version="1.0" encoding="utf-8"?>
+<ds:datastoreItem xmlns:ds="http://schemas.openxmlformats.org/officeDocument/2006/customXml" ds:itemID="{FA301A62-F24E-4A86-86FF-EE94038DD74B}">
+  <ds:schemaRefs>
+    <ds:schemaRef ds:uri="http://schemas.openxmlformats.org/officeDocument/2006/bibliography"/>
+  </ds:schemaRefs>
+</ds:datastoreItem>
 </file>
</xml_diff>